<commit_message>
Formatage prêt pour les prochains numéros
</commit_message>
<xml_diff>
--- a/Devoir1/Devoir1_Reponses.docx
+++ b/Devoir1/Devoir1_Reponses.docx
@@ -112,32 +112,111 @@
         <w:rPr>
           <w:rStyle w:val="VerbatimChar"/>
         </w:rPr>
-        <w:t xml:space="preserve">## [1] "Hello World"</w:t>
-      </w:r>
-    </w:p>
-    <w:p>
-      <w:r>
-        <w:t xml:space="preserve">You can also embed plots, for example:</w:t>
-      </w:r>
-    </w:p>
-    <w:p>
-      <w:r>
-        <w:t xml:space="preserve">Note that the</w:t>
-      </w:r>
-      <w:r>
-        <w:t xml:space="preserve"> </w:t>
-      </w:r>
+        <w:t xml:space="preserve">## [1]  31.5800000 323.0000000   0.1426149  31.4373851  31.7226149</w:t>
+      </w:r>
+    </w:p>
+    <w:p>
+      <w:pPr>
+        <w:pStyle w:val="Heading1"/>
+      </w:pPr>
+      <w:bookmarkStart w:id="23" w:name="numero-3"/>
+      <w:bookmarkEnd w:id="23"/>
+      <w:r>
+        <w:t xml:space="preserve">Numéro 3</w:t>
+      </w:r>
+    </w:p>
+    <w:p>
+      <w:r>
+        <w:t xml:space="preserve">Quelle est la moyenne échantillonnale ¯ x de lappréciation par rapport aux shows ?</w:t>
+      </w:r>
+    </w:p>
+    <w:p>
+      <w:pPr>
+        <w:pStyle w:val="SourceCode"/>
+      </w:pPr>
       <w:r>
         <w:rPr>
           <w:rStyle w:val="VerbatimChar"/>
         </w:rPr>
-        <w:t xml:space="preserve">echo = FALSE</w:t>
-      </w:r>
-      <w:r>
-        <w:t xml:space="preserve"> </w:t>
-      </w:r>
-      <w:r>
-        <w:t xml:space="preserve">parameter was added to the code chunk to prevent printing of the R code that generated the plot.</w:t>
+        <w:t xml:space="preserve">## [1] "Moyenne : 6.9221379389605"</w:t>
+      </w:r>
+    </w:p>
+    <w:p>
+      <w:pPr>
+        <w:pStyle w:val="Heading1"/>
+      </w:pPr>
+      <w:bookmarkStart w:id="24" w:name="numero-4"/>
+      <w:bookmarkEnd w:id="24"/>
+      <w:r>
+        <w:t xml:space="preserve">Numéro 4</w:t>
+      </w:r>
+    </w:p>
+    <w:p>
+      <w:r>
+        <w:t xml:space="preserve">Donnez lintervalle de confiance de niveau 95 % associé à la moyenne échantillonnale trouvéeen (3), et interprétez-le</w:t>
+      </w:r>
+    </w:p>
+    <w:p>
+      <w:pPr>
+        <w:pStyle w:val="SourceCode"/>
+      </w:pPr>
+      <w:r>
+        <w:rPr>
+          <w:rStyle w:val="VerbatimChar"/>
+        </w:rPr>
+        <w:t xml:space="preserve">## [1] "Numéro 4"</w:t>
+      </w:r>
+    </w:p>
+    <w:p>
+      <w:pPr>
+        <w:pStyle w:val="Heading1"/>
+      </w:pPr>
+      <w:bookmarkStart w:id="25" w:name="numero-5"/>
+      <w:bookmarkEnd w:id="25"/>
+      <w:r>
+        <w:t xml:space="preserve">Numéro 5</w:t>
+      </w:r>
+    </w:p>
+    <w:p>
+      <w:r>
+        <w:t xml:space="preserve">On vous dit que plus de 40 % des runs ont lieu en Amérique du Nord. Soutenez-vous cette affirmation au seuil a = 0, 05 ?</w:t>
+      </w:r>
+    </w:p>
+    <w:p>
+      <w:pPr>
+        <w:pStyle w:val="SourceCode"/>
+      </w:pPr>
+      <w:r>
+        <w:rPr>
+          <w:rStyle w:val="VerbatimChar"/>
+        </w:rPr>
+        <w:t xml:space="preserve">## [1] "Numéro 5"</w:t>
+      </w:r>
+    </w:p>
+    <w:p>
+      <w:pPr>
+        <w:pStyle w:val="Heading1"/>
+      </w:pPr>
+      <w:bookmarkStart w:id="26" w:name="numero-4-1"/>
+      <w:bookmarkEnd w:id="26"/>
+      <w:r>
+        <w:t xml:space="preserve">Numéro 4</w:t>
+      </w:r>
+    </w:p>
+    <w:p>
+      <w:r>
+        <w:t xml:space="preserve">On vous dit quil y a en moyenne 59 représentations par run. Soutenez-vous cette affirmationau seuil a = 0, 10 ?</w:t>
+      </w:r>
+    </w:p>
+    <w:p>
+      <w:pPr>
+        <w:pStyle w:val="SourceCode"/>
+      </w:pPr>
+      <w:r>
+        <w:rPr>
+          <w:rStyle w:val="VerbatimChar"/>
+        </w:rPr>
+        <w:t xml:space="preserve">## [1] "Numéro 6"</w:t>
       </w:r>
     </w:p>
     <w:sectPr/>
@@ -233,7 +312,7 @@
     </w:lvl>
   </w:abstractNum>
   <w:abstractNum w:abstractNumId="990">
-    <w:nsid w:val="7571a744"/>
+    <w:nsid w:val="b4d6241a"/>
     <w:multiLevelType w:val="multilevel"/>
     <w:lvl w:ilvl="0">
       <w:numFmt w:val="bullet"/>

</xml_diff>

<commit_message>
Numéro 2-3-4 terminé, sortie reste à faire
</commit_message>
<xml_diff>
--- a/Devoir1/Devoir1_Reponses.docx
+++ b/Devoir1/Devoir1_Reponses.docx
@@ -12,7 +12,7 @@
     </w:p>
     <w:p>
       <w:pPr>
-        <w:pStyle w:val="Author"/>
+        <w:pStyle w:val="Authors"/>
       </w:pPr>
       <w:r>
         <w:t xml:space="preserve">Vincent</w:t>
@@ -49,22 +49,112 @@
         <w:t xml:space="preserve">Ce premier devoir a été réalisé avec la base de donnée Devoir1_Cirque.sav et l'analyse a été fait avec Rstudio. Ce présent document .docx a été produit à l'aide de RStudio et le R markdown.</w:t>
       </w:r>
     </w:p>
+    <w:bookmarkStart w:id="21" w:name="numero-1"/>
     <w:p>
       <w:pPr>
         <w:pStyle w:val="Heading1"/>
       </w:pPr>
-      <w:bookmarkStart w:id="21" w:name="numero-1"/>
-      <w:bookmarkEnd w:id="21"/>
       <w:r>
         <w:t xml:space="preserve">Numéro 1</w:t>
       </w:r>
     </w:p>
+    <w:bookmarkEnd w:id="21"/>
     <w:p>
       <w:r>
         <w:t xml:space="preserve">Quelle est la proportion échantillonnale p des runs qui ont eu lieu aux États-Unis ?</w:t>
       </w:r>
     </w:p>
     <w:p>
+      <w:r>
+        <w:t xml:space="preserve">On peut voir dans la figure 1 qu'au niveau de l'échantillon des runs qui nous ont été fournis, 37.58% des spectacles se font aux États-Unis.</w:t>
+      </w:r>
+    </w:p>
+    <w:bookmarkStart w:id="22" w:name="numero-2"/>
+    <w:p>
+      <w:pPr>
+        <w:pStyle w:val="Heading1"/>
+      </w:pPr>
+      <w:r>
+        <w:t xml:space="preserve">Numéro 2</w:t>
+      </w:r>
+    </w:p>
+    <w:bookmarkEnd w:id="22"/>
+    <w:p>
+      <w:r>
+        <w:t xml:space="preserve">Donnez l’intervalle de confiance de niveau 90 % associé à la proportion échantillonnale trouvée en (1), et interprétez-le.</w:t>
+      </w:r>
+    </w:p>
+    <w:bookmarkStart w:id="23" w:name="numero-3"/>
+    <w:p>
+      <w:pPr>
+        <w:pStyle w:val="Heading1"/>
+      </w:pPr>
+      <w:r>
+        <w:t xml:space="preserve">Numéro 3</w:t>
+      </w:r>
+    </w:p>
+    <w:bookmarkEnd w:id="23"/>
+    <w:p>
+      <w:r>
+        <w:t xml:space="preserve">Quelle est la moyenne échantillonnale ̄ x de l’appréciation par rapport aux shows ?</w:t>
+      </w:r>
+    </w:p>
+    <w:bookmarkStart w:id="24" w:name="numero-4"/>
+    <w:p>
+      <w:pPr>
+        <w:pStyle w:val="Heading1"/>
+      </w:pPr>
+      <w:r>
+        <w:t xml:space="preserve">Numéro 4</w:t>
+      </w:r>
+    </w:p>
+    <w:bookmarkEnd w:id="24"/>
+    <w:p>
+      <w:r>
+        <w:t xml:space="preserve">Donnez l’intervalle de confiance de niveau 95 % associé à la moyenne échantillonnale trouvéeen (3), et interprétez-le</w:t>
+      </w:r>
+    </w:p>
+    <w:bookmarkStart w:id="25" w:name="numero-5"/>
+    <w:p>
+      <w:pPr>
+        <w:pStyle w:val="Heading1"/>
+      </w:pPr>
+      <w:r>
+        <w:t xml:space="preserve">Numéro 5</w:t>
+      </w:r>
+    </w:p>
+    <w:bookmarkEnd w:id="25"/>
+    <w:p>
+      <w:r>
+        <w:t xml:space="preserve">On vous dit que plus de 40 % des runs ont lieu en Amérique du Nord. Soutenez-vous cette affirmation au seuil α = 0, 05 ?</w:t>
+      </w:r>
+    </w:p>
+    <w:bookmarkStart w:id="26" w:name="numero-6"/>
+    <w:p>
+      <w:pPr>
+        <w:pStyle w:val="Heading1"/>
+      </w:pPr>
+      <w:r>
+        <w:t xml:space="preserve">Numéro 6</w:t>
+      </w:r>
+    </w:p>
+    <w:bookmarkEnd w:id="26"/>
+    <w:p>
+      <w:r>
+        <w:t xml:space="preserve">On vous dit qu’il y a en moyenne 59 représentations par run. Soutenez-vous cette affirmationau seuil α = 0, 10 ?</w:t>
+      </w:r>
+    </w:p>
+    <w:bookmarkStart w:id="27" w:name="figure-1"/>
+    <w:p>
+      <w:pPr>
+        <w:pStyle w:val="Heading2"/>
+      </w:pPr>
+      <w:r>
+        <w:t xml:space="preserve">Figure 1</w:t>
+      </w:r>
+    </w:p>
+    <w:bookmarkEnd w:id="27"/>
+    <w:p>
       <w:pPr>
         <w:pStyle w:val="SourceCode"/>
       </w:pPr>
@@ -72,7 +162,18 @@
         <w:rPr>
           <w:rStyle w:val="VerbatimChar"/>
         </w:rPr>
-        <w:t xml:space="preserve">## États-Unis            États-Unis </w:t>
+        <w:t xml:space="preserve">## re-encoding from CP1252</w:t>
+      </w:r>
+    </w:p>
+    <w:p>
+      <w:pPr>
+        <w:pStyle w:val="SourceCode"/>
+      </w:pPr>
+      <w:r>
+        <w:rPr>
+          <w:rStyle w:val="VerbatimChar"/>
+        </w:rPr>
+        <w:t xml:space="preserve">## [1] "Nombre de runs total: 323"</w:t>
       </w:r>
       <w:r>
         <w:br w:type="textWrapping"/>
@@ -81,27 +182,7 @@
         <w:rPr>
           <w:rStyle w:val="VerbatimChar"/>
         </w:rPr>
-        <w:t xml:space="preserve">##  102.00000  323.00000   31.57895</w:t>
-      </w:r>
-    </w:p>
-    <w:p>
-      <w:r>
-        <w:t xml:space="preserve">On peut donc voir qu'au niveau de l'échantillon des runs qui nous ont été fournis, 37.58% des spectacles se font aux États-Unis.</w:t>
-      </w:r>
-    </w:p>
-    <w:p>
-      <w:pPr>
-        <w:pStyle w:val="Heading1"/>
-      </w:pPr>
-      <w:bookmarkStart w:id="22" w:name="numero-2"/>
-      <w:bookmarkEnd w:id="22"/>
-      <w:r>
-        <w:t xml:space="preserve">Numéro 2</w:t>
-      </w:r>
-    </w:p>
-    <w:p>
-      <w:r>
-        <w:t xml:space="preserve">Donnez lintervalle de confiance de niveau 90 % associé à la proportion échantillonnale trouvée en (1), et interprétez-le.</w:t>
+        <w:t xml:space="preserve">## [1] "Nombre de runs aux États-Unis: 102"</w:t>
       </w:r>
     </w:p>
     <w:p>
@@ -112,24 +193,28 @@
         <w:rPr>
           <w:rStyle w:val="VerbatimChar"/>
         </w:rPr>
-        <w:t xml:space="preserve">## [1]  31.5800000 323.0000000   0.1426149  31.4373851  31.7226149</w:t>
-      </w:r>
-    </w:p>
-    <w:p>
-      <w:pPr>
-        <w:pStyle w:val="Heading1"/>
-      </w:pPr>
-      <w:bookmarkStart w:id="23" w:name="numero-3"/>
-      <w:bookmarkEnd w:id="23"/>
-      <w:r>
-        <w:t xml:space="preserve">Numéro 3</w:t>
-      </w:r>
-    </w:p>
-    <w:p>
-      <w:r>
-        <w:t xml:space="preserve">Quelle est la moyenne échantillonnale ¯ x de lappréciation par rapport aux shows ?</w:t>
-      </w:r>
-    </w:p>
+        <w:t xml:space="preserve">## États-Unis </w:t>
+      </w:r>
+      <w:r>
+        <w:br w:type="textWrapping"/>
+      </w:r>
+      <w:r>
+        <w:rPr>
+          <w:rStyle w:val="VerbatimChar"/>
+        </w:rPr>
+        <w:t xml:space="preserve">##   31.57895</w:t>
+      </w:r>
+    </w:p>
+    <w:bookmarkStart w:id="28" w:name="figure-2"/>
+    <w:p>
+      <w:pPr>
+        <w:pStyle w:val="Heading2"/>
+      </w:pPr>
+      <w:r>
+        <w:t xml:space="preserve">Figure 2</w:t>
+      </w:r>
+    </w:p>
+    <w:bookmarkEnd w:id="28"/>
     <w:p>
       <w:pPr>
         <w:pStyle w:val="SourceCode"/>
@@ -138,24 +223,71 @@
         <w:rPr>
           <w:rStyle w:val="VerbatimChar"/>
         </w:rPr>
+        <w:t xml:space="preserve">## re-encoding from CP1252</w:t>
+      </w:r>
+    </w:p>
+    <w:p>
+      <w:pPr>
+        <w:pStyle w:val="SourceCode"/>
+      </w:pPr>
+      <w:r>
+        <w:rPr>
+          <w:rStyle w:val="VerbatimChar"/>
+        </w:rPr>
+        <w:t xml:space="preserve">##           p           n     normale       error        left       right </w:t>
+      </w:r>
+      <w:r>
+        <w:br w:type="textWrapping"/>
+      </w:r>
+      <w:r>
+        <w:rPr>
+          <w:rStyle w:val="VerbatimChar"/>
+        </w:rPr>
+        <w:t xml:space="preserve">##   0.3158000 323.0000000   1.2815516   0.0331461   0.2826539   0.3489461</w:t>
+      </w:r>
+    </w:p>
+    <w:bookmarkStart w:id="29" w:name="figure-3"/>
+    <w:p>
+      <w:pPr>
+        <w:pStyle w:val="Heading2"/>
+      </w:pPr>
+      <w:r>
+        <w:t xml:space="preserve">Figure 3</w:t>
+      </w:r>
+    </w:p>
+    <w:bookmarkEnd w:id="29"/>
+    <w:p>
+      <w:pPr>
+        <w:pStyle w:val="SourceCode"/>
+      </w:pPr>
+      <w:r>
+        <w:rPr>
+          <w:rStyle w:val="VerbatimChar"/>
+        </w:rPr>
+        <w:t xml:space="preserve">## re-encoding from CP1252</w:t>
+      </w:r>
+    </w:p>
+    <w:p>
+      <w:pPr>
+        <w:pStyle w:val="SourceCode"/>
+      </w:pPr>
+      <w:r>
+        <w:rPr>
+          <w:rStyle w:val="VerbatimChar"/>
+        </w:rPr>
         <w:t xml:space="preserve">## [1] "Moyenne : 6.9221379389605"</w:t>
       </w:r>
     </w:p>
-    <w:p>
-      <w:pPr>
-        <w:pStyle w:val="Heading1"/>
-      </w:pPr>
-      <w:bookmarkStart w:id="24" w:name="numero-4"/>
-      <w:bookmarkEnd w:id="24"/>
-      <w:r>
-        <w:t xml:space="preserve">Numéro 4</w:t>
-      </w:r>
-    </w:p>
-    <w:p>
-      <w:r>
-        <w:t xml:space="preserve">Donnez lintervalle de confiance de niveau 95 % associé à la moyenne échantillonnale trouvéeen (3), et interprétez-le</w:t>
-      </w:r>
-    </w:p>
+    <w:bookmarkStart w:id="30" w:name="figure-4"/>
+    <w:p>
+      <w:pPr>
+        <w:pStyle w:val="Heading2"/>
+      </w:pPr>
+      <w:r>
+        <w:t xml:space="preserve">Figure 4</w:t>
+      </w:r>
+    </w:p>
+    <w:bookmarkEnd w:id="30"/>
     <w:p>
       <w:pPr>
         <w:pStyle w:val="SourceCode"/>
@@ -164,24 +296,30 @@
         <w:rPr>
           <w:rStyle w:val="VerbatimChar"/>
         </w:rPr>
+        <w:t xml:space="preserve">## re-encoding from CP1252</w:t>
+      </w:r>
+    </w:p>
+    <w:p>
+      <w:pPr>
+        <w:pStyle w:val="SourceCode"/>
+      </w:pPr>
+      <w:r>
+        <w:rPr>
+          <w:rStyle w:val="VerbatimChar"/>
+        </w:rPr>
         <w:t xml:space="preserve">## [1] "Numéro 4"</w:t>
       </w:r>
     </w:p>
-    <w:p>
-      <w:pPr>
-        <w:pStyle w:val="Heading1"/>
-      </w:pPr>
-      <w:bookmarkStart w:id="25" w:name="numero-5"/>
-      <w:bookmarkEnd w:id="25"/>
-      <w:r>
-        <w:t xml:space="preserve">Numéro 5</w:t>
-      </w:r>
-    </w:p>
-    <w:p>
-      <w:r>
-        <w:t xml:space="preserve">On vous dit que plus de 40 % des runs ont lieu en Amérique du Nord. Soutenez-vous cette affirmation au seuil a = 0, 05 ?</w:t>
-      </w:r>
-    </w:p>
+    <w:bookmarkStart w:id="31" w:name="figure-5"/>
+    <w:p>
+      <w:pPr>
+        <w:pStyle w:val="Heading2"/>
+      </w:pPr>
+      <w:r>
+        <w:t xml:space="preserve">Figure 5</w:t>
+      </w:r>
+    </w:p>
+    <w:bookmarkEnd w:id="31"/>
     <w:p>
       <w:pPr>
         <w:pStyle w:val="SourceCode"/>
@@ -190,24 +328,30 @@
         <w:rPr>
           <w:rStyle w:val="VerbatimChar"/>
         </w:rPr>
+        <w:t xml:space="preserve">## re-encoding from CP1252</w:t>
+      </w:r>
+    </w:p>
+    <w:p>
+      <w:pPr>
+        <w:pStyle w:val="SourceCode"/>
+      </w:pPr>
+      <w:r>
+        <w:rPr>
+          <w:rStyle w:val="VerbatimChar"/>
+        </w:rPr>
         <w:t xml:space="preserve">## [1] "Numéro 5"</w:t>
       </w:r>
     </w:p>
-    <w:p>
-      <w:pPr>
-        <w:pStyle w:val="Heading1"/>
-      </w:pPr>
-      <w:bookmarkStart w:id="26" w:name="numero-4-1"/>
-      <w:bookmarkEnd w:id="26"/>
-      <w:r>
-        <w:t xml:space="preserve">Numéro 4</w:t>
-      </w:r>
-    </w:p>
-    <w:p>
-      <w:r>
-        <w:t xml:space="preserve">On vous dit quil y a en moyenne 59 représentations par run. Soutenez-vous cette affirmationau seuil a = 0, 10 ?</w:t>
-      </w:r>
-    </w:p>
+    <w:bookmarkStart w:id="32" w:name="figure-6"/>
+    <w:p>
+      <w:pPr>
+        <w:pStyle w:val="Heading2"/>
+      </w:pPr>
+      <w:r>
+        <w:t xml:space="preserve">Figure 6</w:t>
+      </w:r>
+    </w:p>
+    <w:bookmarkEnd w:id="32"/>
     <w:p>
       <w:pPr>
         <w:pStyle w:val="SourceCode"/>
@@ -216,10 +360,20 @@
         <w:rPr>
           <w:rStyle w:val="VerbatimChar"/>
         </w:rPr>
+        <w:t xml:space="preserve">## re-encoding from CP1252</w:t>
+      </w:r>
+    </w:p>
+    <w:p>
+      <w:pPr>
+        <w:pStyle w:val="SourceCode"/>
+      </w:pPr>
+      <w:r>
+        <w:rPr>
+          <w:rStyle w:val="VerbatimChar"/>
+        </w:rPr>
         <w:t xml:space="preserve">## [1] "Numéro 6"</w:t>
       </w:r>
     </w:p>
-    <w:sectPr/>
   </w:body>
 </w:document>
 </file>
@@ -231,7 +385,7 @@
 <file path=word/numbering.xml><?xml version="1.0" encoding="utf-8"?>
 <w:numbering xmlns:w="http://schemas.openxmlformats.org/wordprocessingml/2006/main">
   <w:abstractNum w:abstractNumId="0">
-    <w:nsid w:val="e17f69ba"/>
+    <w:nsid w:val="e09f10b8"/>
     <w:multiLevelType w:val="multilevel"/>
     <w:lvl w:ilvl="0">
       <w:numFmt w:val="bullet"/>
@@ -311,92 +465,8 @@
       </w:pPr>
     </w:lvl>
   </w:abstractNum>
-  <w:abstractNum w:abstractNumId="990">
-    <w:nsid w:val="b4d6241a"/>
-    <w:multiLevelType w:val="multilevel"/>
-    <w:lvl w:ilvl="0">
-      <w:numFmt w:val="bullet"/>
-      <w:lvlText w:val=" "/>
-      <w:lvlJc w:val="left"/>
-      <w:pPr>
-        <w:tabs>
-          <w:tab w:val="num" w:pos="0"/>
-        </w:tabs>
-        <w:ind w:left="480" w:hanging="480"/>
-      </w:pPr>
-    </w:lvl>
-    <w:lvl w:ilvl="1">
-      <w:numFmt w:val="bullet"/>
-      <w:lvlText w:val=" "/>
-      <w:lvlJc w:val="left"/>
-      <w:pPr>
-        <w:tabs>
-          <w:tab w:val="num" w:pos="720"/>
-        </w:tabs>
-        <w:ind w:left="1200" w:hanging="480"/>
-      </w:pPr>
-    </w:lvl>
-    <w:lvl w:ilvl="2">
-      <w:numFmt w:val="bullet"/>
-      <w:lvlText w:val=" "/>
-      <w:lvlJc w:val="left"/>
-      <w:pPr>
-        <w:tabs>
-          <w:tab w:val="num" w:pos="1440"/>
-        </w:tabs>
-        <w:ind w:left="1920" w:hanging="480"/>
-      </w:pPr>
-    </w:lvl>
-    <w:lvl w:ilvl="3">
-      <w:numFmt w:val="bullet"/>
-      <w:lvlText w:val=" "/>
-      <w:lvlJc w:val="left"/>
-      <w:pPr>
-        <w:tabs>
-          <w:tab w:val="num" w:pos="2160"/>
-        </w:tabs>
-        <w:ind w:left="2640" w:hanging="480"/>
-      </w:pPr>
-    </w:lvl>
-    <w:lvl w:ilvl="4">
-      <w:numFmt w:val="bullet"/>
-      <w:lvlText w:val=" "/>
-      <w:lvlJc w:val="left"/>
-      <w:pPr>
-        <w:tabs>
-          <w:tab w:val="num" w:pos="2880"/>
-        </w:tabs>
-        <w:ind w:left="3360" w:hanging="480"/>
-      </w:pPr>
-    </w:lvl>
-    <w:lvl w:ilvl="5">
-      <w:numFmt w:val="bullet"/>
-      <w:lvlText w:val=" "/>
-      <w:lvlJc w:val="left"/>
-      <w:pPr>
-        <w:tabs>
-          <w:tab w:val="num" w:pos="3600"/>
-        </w:tabs>
-        <w:ind w:left="4080" w:hanging="480"/>
-      </w:pPr>
-    </w:lvl>
-    <w:lvl w:ilvl="6">
-      <w:numFmt w:val="bullet"/>
-      <w:lvlText w:val=" "/>
-      <w:lvlJc w:val="left"/>
-      <w:pPr>
-        <w:tabs>
-          <w:tab w:val="num" w:pos="4320"/>
-        </w:tabs>
-        <w:ind w:left="4800" w:hanging="480"/>
-      </w:pPr>
-    </w:lvl>
-  </w:abstractNum>
   <w:num w:numId="1">
     <w:abstractNumId w:val="0"/>
-  </w:num>
-  <w:num w:numId="1000">
-    <w:abstractNumId w:val="990"/>
   </w:num>
 </w:numbering>
 </file>
@@ -454,24 +524,8 @@
       <w:szCs w:val="36"/>
     </w:rPr>
   </w:style>
-  <w:style w:type="paragraph" w:styleId="Subtitle">
-    <w:name w:val="Subtitle"/>
-    <w:basedOn w:val="Title"/>
-    <w:next w:val="Normal"/>
-    <w:qFormat/>
-    <w:pPr>
-      <w:keepNext/>
-      <w:keepLines/>
-      <w:spacing w:before="240" w:after="240"/>
-      <w:jc w:val="center"/>
-    </w:pPr>
-    <w:rPr>
-      <w:sz w:val="30"/>
-      <w:szCs w:val="30"/>
-    </w:rPr>
-  </w:style>
-  <w:style w:type="paragraph" w:styleId="Author">
-    <w:name w:val="Author"/>
+  <w:style w:type="paragraph" w:styleId="Authors">
+    <w:name w:val="Authors"/>
     <w:next w:val="Normal"/>
     <w:qFormat/>
     <w:pPr>
@@ -490,29 +544,6 @@
       <w:jc w:val="center"/>
     </w:pPr>
   </w:style>
-  <w:style w:type="paragraph" w:styleId="Abstract">
-    <w:name w:val="Abstract"/>
-    <w:basedOn w:val="Normal"/>
-    <w:next w:val="Normal"/>
-    <w:qFormat/>
-    <w:pPr>
-      <w:keepNext/>
-      <w:keepLines/>
-      <w:spacing w:before="300" w:after="300"/>
-    </w:pPr>
-    <w:rPr>
-      <w:sz w:val="20"/>
-      <w:szCs w:val="20"/>
-    </w:rPr>
-  </w:style>
-  <w:style w:type="paragraph" w:styleId="Bibliography">
-    <w:name w:val="Bibliography"/>
-    <w:basedOn w:val="Normal"/>
-    <w:next w:val="Bibliography"/>
-    <w:qFormat/>
-    <w:pPr/>
-    <w:rPr/>
-  </w:style>
   <w:style w:type="paragraph" w:styleId="Heading1">
     <w:name w:val="Heading 1"/>
     <w:basedOn w:val="Normal"/>
@@ -530,8 +561,8 @@
       <w:b/>
       <w:bCs/>
       <w:color w:val="345A8A" w:themeColor="accent1" w:themeShade="B5"/>
-      <w:sz w:val="32"/>
-      <w:szCs w:val="32"/>
+      <w:sz w:val="36"/>
+      <w:szCs w:val="36"/>
     </w:rPr>
   </w:style>
   <w:style w:type="paragraph" w:styleId="Heading2">
@@ -740,112 +771,6 @@
     <w:rPr>
       <w:color w:val="4F81BD" w:themeColor="accent1"/>
     </w:rPr>
-  </w:style>
-  <w:style w:type="paragraph" w:customStyle="1" w:styleId="SourceCode">
-    <w:name w:val="Source Code"/>
-    <w:basedOn w:val="Normal"/>
-    <w:link w:val="VerbatimChar"/>
-    <w:pPr>
-      <w:wordWrap w:val="off"/>
-    </w:pPr>
-  </w:style>
-  <w:style w:type="character" w:customStyle="1" w:styleId="KeywordTok">
-    <w:name w:val="KeywordTok"/>
-    <w:basedOn w:val="VerbatimChar"/>
-    <w:rPr>
-      <w:color w:val="007020"/>
-      <w:b/>
-    </w:rPr>
-  </w:style>
-  <w:style w:type="character" w:customStyle="1" w:styleId="DataTypeTok">
-    <w:name w:val="DataTypeTok"/>
-    <w:basedOn w:val="VerbatimChar"/>
-    <w:rPr>
-      <w:color w:val="902000"/>
-    </w:rPr>
-  </w:style>
-  <w:style w:type="character" w:customStyle="1" w:styleId="DecValTok">
-    <w:name w:val="DecValTok"/>
-    <w:basedOn w:val="VerbatimChar"/>
-    <w:rPr>
-      <w:color w:val="40a070"/>
-    </w:rPr>
-  </w:style>
-  <w:style w:type="character" w:customStyle="1" w:styleId="BaseNTok">
-    <w:name w:val="BaseNTok"/>
-    <w:basedOn w:val="VerbatimChar"/>
-    <w:rPr>
-      <w:color w:val="40a070"/>
-    </w:rPr>
-  </w:style>
-  <w:style w:type="character" w:customStyle="1" w:styleId="FloatTok">
-    <w:name w:val="FloatTok"/>
-    <w:basedOn w:val="VerbatimChar"/>
-    <w:rPr>
-      <w:color w:val="40a070"/>
-    </w:rPr>
-  </w:style>
-  <w:style w:type="character" w:customStyle="1" w:styleId="CharTok">
-    <w:name w:val="CharTok"/>
-    <w:basedOn w:val="VerbatimChar"/>
-    <w:rPr>
-      <w:color w:val="4070a0"/>
-    </w:rPr>
-  </w:style>
-  <w:style w:type="character" w:customStyle="1" w:styleId="StringTok">
-    <w:name w:val="StringTok"/>
-    <w:basedOn w:val="VerbatimChar"/>
-    <w:rPr>
-      <w:color w:val="4070a0"/>
-    </w:rPr>
-  </w:style>
-  <w:style w:type="character" w:customStyle="1" w:styleId="CommentTok">
-    <w:name w:val="CommentTok"/>
-    <w:basedOn w:val="VerbatimChar"/>
-    <w:rPr>
-      <w:color w:val="60a0b0"/>
-      <w:i/>
-    </w:rPr>
-  </w:style>
-  <w:style w:type="character" w:customStyle="1" w:styleId="OtherTok">
-    <w:name w:val="OtherTok"/>
-    <w:basedOn w:val="VerbatimChar"/>
-    <w:rPr>
-      <w:color w:val="007020"/>
-    </w:rPr>
-  </w:style>
-  <w:style w:type="character" w:customStyle="1" w:styleId="AlertTok">
-    <w:name w:val="AlertTok"/>
-    <w:basedOn w:val="VerbatimChar"/>
-    <w:rPr>
-      <w:color w:val="ff0000"/>
-      <w:b/>
-    </w:rPr>
-  </w:style>
-  <w:style w:type="character" w:customStyle="1" w:styleId="FunctionTok">
-    <w:name w:val="FunctionTok"/>
-    <w:basedOn w:val="VerbatimChar"/>
-    <w:rPr>
-      <w:color w:val="06287e"/>
-    </w:rPr>
-  </w:style>
-  <w:style w:type="character" w:customStyle="1" w:styleId="RegionMarkerTok">
-    <w:name w:val="RegionMarkerTok"/>
-    <w:basedOn w:val="VerbatimChar"/>
-    <w:rPr/>
-  </w:style>
-  <w:style w:type="character" w:customStyle="1" w:styleId="ErrorTok">
-    <w:name w:val="ErrorTok"/>
-    <w:basedOn w:val="VerbatimChar"/>
-    <w:rPr>
-      <w:color w:val="ff0000"/>
-      <w:b/>
-    </w:rPr>
-  </w:style>
-  <w:style w:type="character" w:customStyle="1" w:styleId="NormalTok">
-    <w:name w:val="NormalTok"/>
-    <w:basedOn w:val="VerbatimChar"/>
-    <w:rPr/>
   </w:style>
   <w:style w:type="paragraph" w:customStyle="1" w:styleId="SourceCode">
     <w:name w:val="Source Code"/>

</xml_diff>

<commit_message>
Rep 1-2-3 pas mal fini
</commit_message>
<xml_diff>
--- a/Devoir1/Devoir1_Reponses.docx
+++ b/Devoir1/Devoir1_Reponses.docx
@@ -12,7 +12,7 @@
     </w:p>
     <w:p>
       <w:pPr>
-        <w:pStyle w:val="Authors"/>
+        <w:pStyle w:val="Author"/>
       </w:pPr>
       <w:r>
         <w:t xml:space="preserve">Vincent</w:t>
@@ -49,16 +49,16 @@
         <w:t xml:space="preserve">Ce premier devoir a été réalisé avec la base de donnée Devoir1_Cirque.sav et l'analyse a été fait avec Rstudio. Ce présent document .docx a été produit à l'aide de RStudio et le R markdown.</w:t>
       </w:r>
     </w:p>
-    <w:bookmarkStart w:id="21" w:name="numero-1"/>
     <w:p>
       <w:pPr>
         <w:pStyle w:val="Heading1"/>
       </w:pPr>
+      <w:bookmarkStart w:id="21" w:name="numero-1"/>
+      <w:bookmarkEnd w:id="21"/>
       <w:r>
         <w:t xml:space="preserve">Numéro 1</w:t>
       </w:r>
     </w:p>
-    <w:bookmarkEnd w:id="21"/>
     <w:p>
       <w:r>
         <w:t xml:space="preserve">Quelle est la proportion échantillonnale p des runs qui ont eu lieu aux États-Unis ?</w:t>
@@ -66,103 +66,150 @@
     </w:p>
     <w:p>
       <w:r>
-        <w:t xml:space="preserve">On peut voir dans la figure 1 qu'au niveau de l'échantillon des runs qui nous ont été fournis, 37.58% des spectacles se font aux États-Unis.</w:t>
-      </w:r>
-    </w:p>
-    <w:bookmarkStart w:id="22" w:name="numero-2"/>
+        <w:pict>
+          <v:rect style="width:0;height:1.5pt" o:hralign="center" o:hrstd="t" o:hr="t"/>
+        </w:pict>
+      </w:r>
+    </w:p>
+    <w:p>
+      <w:r>
+        <w:t xml:space="preserve">On peut voir dans la figure 1 qu'au niveau de l'échantillon des runs qui nous ont été fournis, 37.58% des spectacles se font aux États-Unis. Cela représente dans l'échantillon 102 runs aux États-Unis.</w:t>
+      </w:r>
+    </w:p>
     <w:p>
       <w:pPr>
         <w:pStyle w:val="Heading1"/>
       </w:pPr>
+      <w:bookmarkStart w:id="22" w:name="numero-2"/>
+      <w:bookmarkEnd w:id="22"/>
       <w:r>
         <w:t xml:space="preserve">Numéro 2</w:t>
       </w:r>
     </w:p>
-    <w:bookmarkEnd w:id="22"/>
-    <w:p>
-      <w:r>
-        <w:t xml:space="preserve">Donnez l’intervalle de confiance de niveau 90 % associé à la proportion échantillonnale trouvée en (1), et interprétez-le.</w:t>
-      </w:r>
-    </w:p>
-    <w:bookmarkStart w:id="23" w:name="numero-3"/>
+    <w:p>
+      <w:r>
+        <w:t xml:space="preserve">Donnez lintervalle de confiance de niveau 90 % associé à la proportion échantillonnale trouvée en (1), et interprétez-le.</w:t>
+      </w:r>
+    </w:p>
+    <w:p>
+      <w:r>
+        <w:pict>
+          <v:rect style="width:0;height:1.5pt" o:hralign="center" o:hrstd="t" o:hr="t"/>
+        </w:pict>
+      </w:r>
+    </w:p>
+    <w:p>
+      <w:r>
+        <w:t xml:space="preserve">L'intervalle de confiance présenté dans la figure 2 est valide car on a : n = 323 &gt; 30, np = 102 &gt; 5 et n(1 - p) = 221 &gt; 5.</w:t>
+      </w:r>
+      <w:r>
+        <w:br w:type="textWrapping"/>
+      </w:r>
+      <w:r>
+        <w:t xml:space="preserve">On peut y découvrir qu'il y a 90% de chances qu'au niveau de la population, la proportion des "runs" effectué aux États-Unis ce situe entre 28.27% et 34.89%</w:t>
+      </w:r>
+    </w:p>
     <w:p>
       <w:pPr>
         <w:pStyle w:val="Heading1"/>
       </w:pPr>
+      <w:bookmarkStart w:id="23" w:name="numero-3"/>
+      <w:bookmarkEnd w:id="23"/>
       <w:r>
         <w:t xml:space="preserve">Numéro 3</w:t>
       </w:r>
     </w:p>
-    <w:bookmarkEnd w:id="23"/>
-    <w:p>
-      <w:r>
-        <w:t xml:space="preserve">Quelle est la moyenne échantillonnale ̄ x de l’appréciation par rapport aux shows ?</w:t>
-      </w:r>
-    </w:p>
-    <w:bookmarkStart w:id="24" w:name="numero-4"/>
+    <w:p>
+      <w:r>
+        <w:t xml:space="preserve">Quelle est la moyenne échantillonnale ¯ x de lappréciation par rapport aux shows ?</w:t>
+      </w:r>
+    </w:p>
+    <w:p>
+      <w:r>
+        <w:pict>
+          <v:rect style="width:0;height:1.5pt" o:hralign="center" o:hrstd="t" o:hr="t"/>
+        </w:pict>
+      </w:r>
+    </w:p>
+    <w:p>
+      <w:r>
+        <w:t xml:space="preserve">La moyenne échantillonnale x est de 6,922 tel que présenté dans la figure 3.</w:t>
+      </w:r>
+    </w:p>
     <w:p>
       <w:pPr>
         <w:pStyle w:val="Heading1"/>
       </w:pPr>
+      <w:bookmarkStart w:id="24" w:name="numero-4"/>
+      <w:bookmarkEnd w:id="24"/>
       <w:r>
         <w:t xml:space="preserve">Numéro 4</w:t>
       </w:r>
     </w:p>
-    <w:bookmarkEnd w:id="24"/>
-    <w:p>
-      <w:r>
-        <w:t xml:space="preserve">Donnez l’intervalle de confiance de niveau 95 % associé à la moyenne échantillonnale trouvéeen (3), et interprétez-le</w:t>
-      </w:r>
-    </w:p>
-    <w:bookmarkStart w:id="25" w:name="numero-5"/>
+    <w:p>
+      <w:r>
+        <w:t xml:space="preserve">Donnez lintervalle de confiance de niveau 95 % associé à la moyenne échantillonnale trouvéeen (3), et interprétez-le</w:t>
+      </w:r>
+    </w:p>
+    <w:p>
+      <w:r>
+        <w:pict>
+          <v:rect style="width:0;height:1.5pt" o:hralign="center" o:hrstd="t" o:hr="t"/>
+        </w:pict>
+      </w:r>
+    </w:p>
     <w:p>
       <w:pPr>
         <w:pStyle w:val="Heading1"/>
       </w:pPr>
+      <w:bookmarkStart w:id="25" w:name="numero-5"/>
+      <w:bookmarkEnd w:id="25"/>
       <w:r>
         <w:t xml:space="preserve">Numéro 5</w:t>
       </w:r>
     </w:p>
-    <w:bookmarkEnd w:id="25"/>
-    <w:p>
-      <w:r>
-        <w:t xml:space="preserve">On vous dit que plus de 40 % des runs ont lieu en Amérique du Nord. Soutenez-vous cette affirmation au seuil α = 0, 05 ?</w:t>
-      </w:r>
-    </w:p>
-    <w:bookmarkStart w:id="26" w:name="numero-6"/>
+    <w:p>
+      <w:r>
+        <w:t xml:space="preserve">On vous dit que plus de 40 % des runs ont lieu en Amérique du Nord. Soutenez-vous cette affirmation au seuil a = 0, 05 ?</w:t>
+      </w:r>
+    </w:p>
+    <w:p>
+      <w:r>
+        <w:pict>
+          <v:rect style="width:0;height:1.5pt" o:hralign="center" o:hrstd="t" o:hr="t"/>
+        </w:pict>
+      </w:r>
+    </w:p>
     <w:p>
       <w:pPr>
         <w:pStyle w:val="Heading1"/>
       </w:pPr>
+      <w:bookmarkStart w:id="26" w:name="numero-6"/>
+      <w:bookmarkEnd w:id="26"/>
       <w:r>
         <w:t xml:space="preserve">Numéro 6</w:t>
       </w:r>
     </w:p>
-    <w:bookmarkEnd w:id="26"/>
-    <w:p>
-      <w:r>
-        <w:t xml:space="preserve">On vous dit qu’il y a en moyenne 59 représentations par run. Soutenez-vous cette affirmationau seuil α = 0, 10 ?</w:t>
-      </w:r>
-    </w:p>
-    <w:bookmarkStart w:id="27" w:name="figure-1"/>
+    <w:p>
+      <w:r>
+        <w:t xml:space="preserve">On vous dit quil y a en moyenne 59 représentations par run. Soutenez-vous cette affirmationau seuil a = 0, 10 ?</w:t>
+      </w:r>
+    </w:p>
+    <w:p>
+      <w:r>
+        <w:pict>
+          <v:rect style="width:0;height:1.5pt" o:hralign="center" o:hrstd="t" o:hr="t"/>
+        </w:pict>
+      </w:r>
+    </w:p>
     <w:p>
       <w:pPr>
         <w:pStyle w:val="Heading2"/>
       </w:pPr>
+      <w:bookmarkStart w:id="27" w:name="figure-1"/>
+      <w:bookmarkEnd w:id="27"/>
       <w:r>
         <w:t xml:space="preserve">Figure 1</w:t>
-      </w:r>
-    </w:p>
-    <w:bookmarkEnd w:id="27"/>
-    <w:p>
-      <w:pPr>
-        <w:pStyle w:val="SourceCode"/>
-      </w:pPr>
-      <w:r>
-        <w:rPr>
-          <w:rStyle w:val="VerbatimChar"/>
-        </w:rPr>
-        <w:t xml:space="preserve">## re-encoding from CP1252</w:t>
       </w:r>
     </w:p>
     <w:p>
@@ -205,16 +252,16 @@
         <w:t xml:space="preserve">##   31.57895</w:t>
       </w:r>
     </w:p>
-    <w:bookmarkStart w:id="28" w:name="figure-2"/>
     <w:p>
       <w:pPr>
         <w:pStyle w:val="Heading2"/>
       </w:pPr>
+      <w:bookmarkStart w:id="28" w:name="figure-2"/>
+      <w:bookmarkEnd w:id="28"/>
       <w:r>
         <w:t xml:space="preserve">Figure 2</w:t>
       </w:r>
     </w:p>
-    <w:bookmarkEnd w:id="28"/>
     <w:p>
       <w:pPr>
         <w:pStyle w:val="SourceCode"/>
@@ -223,48 +270,26 @@
         <w:rPr>
           <w:rStyle w:val="VerbatimChar"/>
         </w:rPr>
-        <w:t xml:space="preserve">## re-encoding from CP1252</w:t>
-      </w:r>
-    </w:p>
-    <w:p>
-      <w:pPr>
-        <w:pStyle w:val="SourceCode"/>
-      </w:pPr>
+        <w:t xml:space="preserve">##           p           n          np         n1p        left       right </w:t>
+      </w:r>
+      <w:r>
+        <w:br w:type="textWrapping"/>
+      </w:r>
       <w:r>
         <w:rPr>
           <w:rStyle w:val="VerbatimChar"/>
         </w:rPr>
-        <w:t xml:space="preserve">##           p           n     normale       error        left       right </w:t>
-      </w:r>
-      <w:r>
-        <w:br w:type="textWrapping"/>
-      </w:r>
-      <w:r>
-        <w:rPr>
-          <w:rStyle w:val="VerbatimChar"/>
-        </w:rPr>
-        <w:t xml:space="preserve">##   0.3158000 323.0000000   1.2815516   0.0331461   0.2826539   0.3489461</w:t>
-      </w:r>
-    </w:p>
-    <w:bookmarkStart w:id="29" w:name="figure-3"/>
+        <w:t xml:space="preserve">##   0.3158000 323.0000000 102.0034000 220.9966000   0.2826539   0.3489461</w:t>
+      </w:r>
+    </w:p>
     <w:p>
       <w:pPr>
         <w:pStyle w:val="Heading2"/>
       </w:pPr>
+      <w:bookmarkStart w:id="29" w:name="figure-3"/>
+      <w:bookmarkEnd w:id="29"/>
       <w:r>
         <w:t xml:space="preserve">Figure 3</w:t>
-      </w:r>
-    </w:p>
-    <w:bookmarkEnd w:id="29"/>
-    <w:p>
-      <w:pPr>
-        <w:pStyle w:val="SourceCode"/>
-      </w:pPr>
-      <w:r>
-        <w:rPr>
-          <w:rStyle w:val="VerbatimChar"/>
-        </w:rPr>
-        <w:t xml:space="preserve">## re-encoding from CP1252</w:t>
       </w:r>
     </w:p>
     <w:p>
@@ -278,16 +303,16 @@
         <w:t xml:space="preserve">## [1] "Moyenne : 6.9221379389605"</w:t>
       </w:r>
     </w:p>
-    <w:bookmarkStart w:id="30" w:name="figure-4"/>
     <w:p>
       <w:pPr>
         <w:pStyle w:val="Heading2"/>
       </w:pPr>
+      <w:bookmarkStart w:id="30" w:name="figure-4"/>
+      <w:bookmarkEnd w:id="30"/>
       <w:r>
         <w:t xml:space="preserve">Figure 4</w:t>
       </w:r>
     </w:p>
-    <w:bookmarkEnd w:id="30"/>
     <w:p>
       <w:pPr>
         <w:pStyle w:val="SourceCode"/>
@@ -296,39 +321,44 @@
         <w:rPr>
           <w:rStyle w:val="VerbatimChar"/>
         </w:rPr>
-        <w:t xml:space="preserve">## re-encoding from CP1252</w:t>
-      </w:r>
-    </w:p>
-    <w:p>
-      <w:pPr>
-        <w:pStyle w:val="SourceCode"/>
-      </w:pPr>
+        <w:t xml:space="preserve">##     moyenne           n           s     student       error        left </w:t>
+      </w:r>
+      <w:r>
+        <w:br w:type="textWrapping"/>
+      </w:r>
       <w:r>
         <w:rPr>
           <w:rStyle w:val="VerbatimChar"/>
         </w:rPr>
-        <w:t xml:space="preserve">## [1] "Numéro 4"</w:t>
-      </w:r>
-    </w:p>
-    <w:bookmarkStart w:id="31" w:name="figure-5"/>
-    <w:p>
-      <w:pPr>
-        <w:pStyle w:val="Heading2"/>
-      </w:pPr>
-      <w:r>
-        <w:t xml:space="preserve">Figure 5</w:t>
-      </w:r>
-    </w:p>
-    <w:bookmarkEnd w:id="31"/>
-    <w:p>
-      <w:pPr>
-        <w:pStyle w:val="SourceCode"/>
-      </w:pPr>
+        <w:t xml:space="preserve">##   6.9221379 323.0000000   1.2452687   1.6495996   0.1142985   6.8078395 </w:t>
+      </w:r>
+      <w:r>
+        <w:br w:type="textWrapping"/>
+      </w:r>
       <w:r>
         <w:rPr>
           <w:rStyle w:val="VerbatimChar"/>
         </w:rPr>
-        <w:t xml:space="preserve">## re-encoding from CP1252</w:t>
+        <w:t xml:space="preserve">##       right </w:t>
+      </w:r>
+      <w:r>
+        <w:br w:type="textWrapping"/>
+      </w:r>
+      <w:r>
+        <w:rPr>
+          <w:rStyle w:val="VerbatimChar"/>
+        </w:rPr>
+        <w:t xml:space="preserve">##   7.0364364</w:t>
+      </w:r>
+    </w:p>
+    <w:p>
+      <w:pPr>
+        <w:pStyle w:val="Heading2"/>
+      </w:pPr>
+      <w:bookmarkStart w:id="31" w:name="figure-5"/>
+      <w:bookmarkEnd w:id="31"/>
+      <w:r>
+        <w:t xml:space="preserve">Figure 5</w:t>
       </w:r>
     </w:p>
     <w:p>
@@ -342,25 +372,14 @@
         <w:t xml:space="preserve">## [1] "Numéro 5"</w:t>
       </w:r>
     </w:p>
-    <w:bookmarkStart w:id="32" w:name="figure-6"/>
     <w:p>
       <w:pPr>
         <w:pStyle w:val="Heading2"/>
       </w:pPr>
+      <w:bookmarkStart w:id="32" w:name="figure-6"/>
+      <w:bookmarkEnd w:id="32"/>
       <w:r>
         <w:t xml:space="preserve">Figure 6</w:t>
-      </w:r>
-    </w:p>
-    <w:bookmarkEnd w:id="32"/>
-    <w:p>
-      <w:pPr>
-        <w:pStyle w:val="SourceCode"/>
-      </w:pPr>
-      <w:r>
-        <w:rPr>
-          <w:rStyle w:val="VerbatimChar"/>
-        </w:rPr>
-        <w:t xml:space="preserve">## re-encoding from CP1252</w:t>
       </w:r>
     </w:p>
     <w:p>
@@ -374,6 +393,7 @@
         <w:t xml:space="preserve">## [1] "Numéro 6"</w:t>
       </w:r>
     </w:p>
+    <w:sectPr/>
   </w:body>
 </w:document>
 </file>
@@ -385,7 +405,7 @@
 <file path=word/numbering.xml><?xml version="1.0" encoding="utf-8"?>
 <w:numbering xmlns:w="http://schemas.openxmlformats.org/wordprocessingml/2006/main">
   <w:abstractNum w:abstractNumId="0">
-    <w:nsid w:val="e09f10b8"/>
+    <w:nsid w:val="e17f69ba"/>
     <w:multiLevelType w:val="multilevel"/>
     <w:lvl w:ilvl="0">
       <w:numFmt w:val="bullet"/>
@@ -465,8 +485,92 @@
       </w:pPr>
     </w:lvl>
   </w:abstractNum>
+  <w:abstractNum w:abstractNumId="990">
+    <w:nsid w:val="eadd4f77"/>
+    <w:multiLevelType w:val="multilevel"/>
+    <w:lvl w:ilvl="0">
+      <w:numFmt w:val="bullet"/>
+      <w:lvlText w:val=" "/>
+      <w:lvlJc w:val="left"/>
+      <w:pPr>
+        <w:tabs>
+          <w:tab w:val="num" w:pos="0"/>
+        </w:tabs>
+        <w:ind w:left="480" w:hanging="480"/>
+      </w:pPr>
+    </w:lvl>
+    <w:lvl w:ilvl="1">
+      <w:numFmt w:val="bullet"/>
+      <w:lvlText w:val=" "/>
+      <w:lvlJc w:val="left"/>
+      <w:pPr>
+        <w:tabs>
+          <w:tab w:val="num" w:pos="720"/>
+        </w:tabs>
+        <w:ind w:left="1200" w:hanging="480"/>
+      </w:pPr>
+    </w:lvl>
+    <w:lvl w:ilvl="2">
+      <w:numFmt w:val="bullet"/>
+      <w:lvlText w:val=" "/>
+      <w:lvlJc w:val="left"/>
+      <w:pPr>
+        <w:tabs>
+          <w:tab w:val="num" w:pos="1440"/>
+        </w:tabs>
+        <w:ind w:left="1920" w:hanging="480"/>
+      </w:pPr>
+    </w:lvl>
+    <w:lvl w:ilvl="3">
+      <w:numFmt w:val="bullet"/>
+      <w:lvlText w:val=" "/>
+      <w:lvlJc w:val="left"/>
+      <w:pPr>
+        <w:tabs>
+          <w:tab w:val="num" w:pos="2160"/>
+        </w:tabs>
+        <w:ind w:left="2640" w:hanging="480"/>
+      </w:pPr>
+    </w:lvl>
+    <w:lvl w:ilvl="4">
+      <w:numFmt w:val="bullet"/>
+      <w:lvlText w:val=" "/>
+      <w:lvlJc w:val="left"/>
+      <w:pPr>
+        <w:tabs>
+          <w:tab w:val="num" w:pos="2880"/>
+        </w:tabs>
+        <w:ind w:left="3360" w:hanging="480"/>
+      </w:pPr>
+    </w:lvl>
+    <w:lvl w:ilvl="5">
+      <w:numFmt w:val="bullet"/>
+      <w:lvlText w:val=" "/>
+      <w:lvlJc w:val="left"/>
+      <w:pPr>
+        <w:tabs>
+          <w:tab w:val="num" w:pos="3600"/>
+        </w:tabs>
+        <w:ind w:left="4080" w:hanging="480"/>
+      </w:pPr>
+    </w:lvl>
+    <w:lvl w:ilvl="6">
+      <w:numFmt w:val="bullet"/>
+      <w:lvlText w:val=" "/>
+      <w:lvlJc w:val="left"/>
+      <w:pPr>
+        <w:tabs>
+          <w:tab w:val="num" w:pos="4320"/>
+        </w:tabs>
+        <w:ind w:left="4800" w:hanging="480"/>
+      </w:pPr>
+    </w:lvl>
+  </w:abstractNum>
   <w:num w:numId="1">
     <w:abstractNumId w:val="0"/>
+  </w:num>
+  <w:num w:numId="1000">
+    <w:abstractNumId w:val="990"/>
   </w:num>
 </w:numbering>
 </file>
@@ -524,8 +628,24 @@
       <w:szCs w:val="36"/>
     </w:rPr>
   </w:style>
-  <w:style w:type="paragraph" w:styleId="Authors">
-    <w:name w:val="Authors"/>
+  <w:style w:type="paragraph" w:styleId="Subtitle">
+    <w:name w:val="Subtitle"/>
+    <w:basedOn w:val="Title"/>
+    <w:next w:val="Normal"/>
+    <w:qFormat/>
+    <w:pPr>
+      <w:keepNext/>
+      <w:keepLines/>
+      <w:spacing w:before="240" w:after="240"/>
+      <w:jc w:val="center"/>
+    </w:pPr>
+    <w:rPr>
+      <w:sz w:val="30"/>
+      <w:szCs w:val="30"/>
+    </w:rPr>
+  </w:style>
+  <w:style w:type="paragraph" w:styleId="Author">
+    <w:name w:val="Author"/>
     <w:next w:val="Normal"/>
     <w:qFormat/>
     <w:pPr>
@@ -543,6 +663,29 @@
       <w:keepLines/>
       <w:jc w:val="center"/>
     </w:pPr>
+  </w:style>
+  <w:style w:type="paragraph" w:styleId="Abstract">
+    <w:name w:val="Abstract"/>
+    <w:basedOn w:val="Normal"/>
+    <w:next w:val="Normal"/>
+    <w:qFormat/>
+    <w:pPr>
+      <w:keepNext/>
+      <w:keepLines/>
+      <w:spacing w:before="300" w:after="300"/>
+    </w:pPr>
+    <w:rPr>
+      <w:sz w:val="20"/>
+      <w:szCs w:val="20"/>
+    </w:rPr>
+  </w:style>
+  <w:style w:type="paragraph" w:styleId="Bibliography">
+    <w:name w:val="Bibliography"/>
+    <w:basedOn w:val="Normal"/>
+    <w:next w:val="Bibliography"/>
+    <w:qFormat/>
+    <w:pPr/>
+    <w:rPr/>
   </w:style>
   <w:style w:type="paragraph" w:styleId="Heading1">
     <w:name w:val="Heading 1"/>
@@ -561,8 +704,8 @@
       <w:b/>
       <w:bCs/>
       <w:color w:val="345A8A" w:themeColor="accent1" w:themeShade="B5"/>
-      <w:sz w:val="36"/>
-      <w:szCs w:val="36"/>
+      <w:sz w:val="32"/>
+      <w:szCs w:val="32"/>
     </w:rPr>
   </w:style>
   <w:style w:type="paragraph" w:styleId="Heading2">
@@ -771,6 +914,112 @@
     <w:rPr>
       <w:color w:val="4F81BD" w:themeColor="accent1"/>
     </w:rPr>
+  </w:style>
+  <w:style w:type="paragraph" w:customStyle="1" w:styleId="SourceCode">
+    <w:name w:val="Source Code"/>
+    <w:basedOn w:val="Normal"/>
+    <w:link w:val="VerbatimChar"/>
+    <w:pPr>
+      <w:wordWrap w:val="off"/>
+    </w:pPr>
+  </w:style>
+  <w:style w:type="character" w:customStyle="1" w:styleId="KeywordTok">
+    <w:name w:val="KeywordTok"/>
+    <w:basedOn w:val="VerbatimChar"/>
+    <w:rPr>
+      <w:color w:val="007020"/>
+      <w:b/>
+    </w:rPr>
+  </w:style>
+  <w:style w:type="character" w:customStyle="1" w:styleId="DataTypeTok">
+    <w:name w:val="DataTypeTok"/>
+    <w:basedOn w:val="VerbatimChar"/>
+    <w:rPr>
+      <w:color w:val="902000"/>
+    </w:rPr>
+  </w:style>
+  <w:style w:type="character" w:customStyle="1" w:styleId="DecValTok">
+    <w:name w:val="DecValTok"/>
+    <w:basedOn w:val="VerbatimChar"/>
+    <w:rPr>
+      <w:color w:val="40a070"/>
+    </w:rPr>
+  </w:style>
+  <w:style w:type="character" w:customStyle="1" w:styleId="BaseNTok">
+    <w:name w:val="BaseNTok"/>
+    <w:basedOn w:val="VerbatimChar"/>
+    <w:rPr>
+      <w:color w:val="40a070"/>
+    </w:rPr>
+  </w:style>
+  <w:style w:type="character" w:customStyle="1" w:styleId="FloatTok">
+    <w:name w:val="FloatTok"/>
+    <w:basedOn w:val="VerbatimChar"/>
+    <w:rPr>
+      <w:color w:val="40a070"/>
+    </w:rPr>
+  </w:style>
+  <w:style w:type="character" w:customStyle="1" w:styleId="CharTok">
+    <w:name w:val="CharTok"/>
+    <w:basedOn w:val="VerbatimChar"/>
+    <w:rPr>
+      <w:color w:val="4070a0"/>
+    </w:rPr>
+  </w:style>
+  <w:style w:type="character" w:customStyle="1" w:styleId="StringTok">
+    <w:name w:val="StringTok"/>
+    <w:basedOn w:val="VerbatimChar"/>
+    <w:rPr>
+      <w:color w:val="4070a0"/>
+    </w:rPr>
+  </w:style>
+  <w:style w:type="character" w:customStyle="1" w:styleId="CommentTok">
+    <w:name w:val="CommentTok"/>
+    <w:basedOn w:val="VerbatimChar"/>
+    <w:rPr>
+      <w:color w:val="60a0b0"/>
+      <w:i/>
+    </w:rPr>
+  </w:style>
+  <w:style w:type="character" w:customStyle="1" w:styleId="OtherTok">
+    <w:name w:val="OtherTok"/>
+    <w:basedOn w:val="VerbatimChar"/>
+    <w:rPr>
+      <w:color w:val="007020"/>
+    </w:rPr>
+  </w:style>
+  <w:style w:type="character" w:customStyle="1" w:styleId="AlertTok">
+    <w:name w:val="AlertTok"/>
+    <w:basedOn w:val="VerbatimChar"/>
+    <w:rPr>
+      <w:color w:val="ff0000"/>
+      <w:b/>
+    </w:rPr>
+  </w:style>
+  <w:style w:type="character" w:customStyle="1" w:styleId="FunctionTok">
+    <w:name w:val="FunctionTok"/>
+    <w:basedOn w:val="VerbatimChar"/>
+    <w:rPr>
+      <w:color w:val="06287e"/>
+    </w:rPr>
+  </w:style>
+  <w:style w:type="character" w:customStyle="1" w:styleId="RegionMarkerTok">
+    <w:name w:val="RegionMarkerTok"/>
+    <w:basedOn w:val="VerbatimChar"/>
+    <w:rPr/>
+  </w:style>
+  <w:style w:type="character" w:customStyle="1" w:styleId="ErrorTok">
+    <w:name w:val="ErrorTok"/>
+    <w:basedOn w:val="VerbatimChar"/>
+    <w:rPr>
+      <w:color w:val="ff0000"/>
+      <w:b/>
+    </w:rPr>
+  </w:style>
+  <w:style w:type="character" w:customStyle="1" w:styleId="NormalTok">
+    <w:name w:val="NormalTok"/>
+    <w:basedOn w:val="VerbatimChar"/>
+    <w:rPr/>
   </w:style>
   <w:style w:type="paragraph" w:customStyle="1" w:styleId="SourceCode">
     <w:name w:val="Source Code"/>

</xml_diff>

<commit_message>
Ajout de np dans le numéro 4
</commit_message>
<xml_diff>
--- a/Devoir1/Devoir1_Reponses.docx
+++ b/Devoir1/Devoir1_Reponses.docx
@@ -12,7 +12,7 @@
     </w:p>
     <w:p>
       <w:pPr>
-        <w:pStyle w:val="Author"/>
+        <w:pStyle w:val="Authors"/>
       </w:pPr>
       <w:r>
         <w:t xml:space="preserve">Vincent</w:t>
@@ -49,16 +49,16 @@
         <w:t xml:space="preserve">Ce premier devoir a été réalisé avec la base de donnée Devoir1_Cirque.sav et l'analyse a été fait avec Rstudio. Ce présent document .docx a été produit à l'aide de RStudio et le R markdown.</w:t>
       </w:r>
     </w:p>
+    <w:bookmarkStart w:id="21" w:name="numero-1"/>
     <w:p>
       <w:pPr>
         <w:pStyle w:val="Heading1"/>
       </w:pPr>
-      <w:bookmarkStart w:id="21" w:name="numero-1"/>
-      <w:bookmarkEnd w:id="21"/>
       <w:r>
         <w:t xml:space="preserve">Numéro 1</w:t>
       </w:r>
     </w:p>
+    <w:bookmarkEnd w:id="21"/>
     <w:p>
       <w:r>
         <w:t xml:space="preserve">Quelle est la proportion échantillonnale p des runs qui ont eu lieu aux États-Unis ?</w:t>
@@ -73,22 +73,28 @@
     </w:p>
     <w:p>
       <w:r>
-        <w:t xml:space="preserve">On peut voir dans la figure 1 qu'au niveau de l'échantillon des runs qui nous ont été fournis, 37.58% des spectacles se font aux États-Unis. Cela représente dans l'échantillon 102 runs aux États-Unis.</w:t>
-      </w:r>
-    </w:p>
+        <w:t xml:space="preserve">On peut voir dans la figure 1 qu'au niveau de l'échantillon des runs qui nous ont été fournis, 37.58% des spectacles se font aux États-Unis.</w:t>
+      </w:r>
+      <w:r>
+        <w:br w:type="textWrapping"/>
+      </w:r>
+      <w:r>
+        <w:t xml:space="preserve">Cela représente dans l'échantillon 102 runs aux États-Unis.</w:t>
+      </w:r>
+    </w:p>
+    <w:bookmarkStart w:id="22" w:name="numero-2"/>
     <w:p>
       <w:pPr>
         <w:pStyle w:val="Heading1"/>
       </w:pPr>
-      <w:bookmarkStart w:id="22" w:name="numero-2"/>
-      <w:bookmarkEnd w:id="22"/>
       <w:r>
         <w:t xml:space="preserve">Numéro 2</w:t>
       </w:r>
     </w:p>
-    <w:p>
-      <w:r>
-        <w:t xml:space="preserve">Donnez lintervalle de confiance de niveau 90 % associé à la proportion échantillonnale trouvée en (1), et interprétez-le.</w:t>
+    <w:bookmarkEnd w:id="22"/>
+    <w:p>
+      <w:r>
+        <w:t xml:space="preserve">Donnez l’intervalle de confiance de niveau 90 % associé à la proportion échantillonnale trouvée en (1), et interprétez-le.</w:t>
       </w:r>
     </w:p>
     <w:p>
@@ -100,7 +106,7 @@
     </w:p>
     <w:p>
       <w:r>
-        <w:t xml:space="preserve">L'intervalle de confiance présenté dans la figure 2 est valide car on a : n = 323 &gt; 30, np = 102 &gt; 5 et n(1 - p) = 221 &gt; 5.</w:t>
+        <w:t xml:space="preserve">L'intervalle de confiance présenté dans la figure 2 est valide car on a : n = 323 &gt; 30, np = 102 &gt; 5 et n(1 − p) = 221 &gt; 5.</w:t>
       </w:r>
       <w:r>
         <w:br w:type="textWrapping"/>
@@ -109,19 +115,19 @@
         <w:t xml:space="preserve">On peut y découvrir qu'il y a 90% de chances qu'au niveau de la population, la proportion des "runs" effectué aux États-Unis ce situe entre 28.27% et 34.89%</w:t>
       </w:r>
     </w:p>
+    <w:bookmarkStart w:id="23" w:name="numero-3"/>
     <w:p>
       <w:pPr>
         <w:pStyle w:val="Heading1"/>
       </w:pPr>
-      <w:bookmarkStart w:id="23" w:name="numero-3"/>
-      <w:bookmarkEnd w:id="23"/>
       <w:r>
         <w:t xml:space="preserve">Numéro 3</w:t>
       </w:r>
     </w:p>
-    <w:p>
-      <w:r>
-        <w:t xml:space="preserve">Quelle est la moyenne échantillonnale ¯ x de lappréciation par rapport aux shows ?</w:t>
+    <w:bookmarkEnd w:id="23"/>
+    <w:p>
+      <w:r>
+        <w:t xml:space="preserve">Quelle est la moyenne échantillonnale ̄ x de l’appréciation par rapport aux shows ?</w:t>
       </w:r>
     </w:p>
     <w:p>
@@ -136,19 +142,19 @@
         <w:t xml:space="preserve">La moyenne échantillonnale x est de 6,922 tel que présenté dans la figure 3.</w:t>
       </w:r>
     </w:p>
+    <w:bookmarkStart w:id="24" w:name="numero-4"/>
     <w:p>
       <w:pPr>
         <w:pStyle w:val="Heading1"/>
       </w:pPr>
-      <w:bookmarkStart w:id="24" w:name="numero-4"/>
-      <w:bookmarkEnd w:id="24"/>
       <w:r>
         <w:t xml:space="preserve">Numéro 4</w:t>
       </w:r>
     </w:p>
-    <w:p>
-      <w:r>
-        <w:t xml:space="preserve">Donnez lintervalle de confiance de niveau 95 % associé à la moyenne échantillonnale trouvéeen (3), et interprétez-le</w:t>
+    <w:bookmarkEnd w:id="24"/>
+    <w:p>
+      <w:r>
+        <w:t xml:space="preserve">Donnez l’intervalle de confiance de niveau 95 % associé à la moyenne échantillonnale trouvéeen (3), et interprétez-le</w:t>
       </w:r>
     </w:p>
     <w:p>
@@ -158,19 +164,19 @@
         </w:pict>
       </w:r>
     </w:p>
+    <w:bookmarkStart w:id="25" w:name="numero-5"/>
     <w:p>
       <w:pPr>
         <w:pStyle w:val="Heading1"/>
       </w:pPr>
-      <w:bookmarkStart w:id="25" w:name="numero-5"/>
-      <w:bookmarkEnd w:id="25"/>
       <w:r>
         <w:t xml:space="preserve">Numéro 5</w:t>
       </w:r>
     </w:p>
-    <w:p>
-      <w:r>
-        <w:t xml:space="preserve">On vous dit que plus de 40 % des runs ont lieu en Amérique du Nord. Soutenez-vous cette affirmation au seuil a = 0, 05 ?</w:t>
+    <w:bookmarkEnd w:id="25"/>
+    <w:p>
+      <w:r>
+        <w:t xml:space="preserve">On vous dit que plus de 40 % des runs ont lieu en Amérique du Nord. Soutenez-vous cette affirmation au seuil α = 0, 05 ?</w:t>
       </w:r>
     </w:p>
     <w:p>
@@ -180,19 +186,19 @@
         </w:pict>
       </w:r>
     </w:p>
+    <w:bookmarkStart w:id="26" w:name="numero-6"/>
     <w:p>
       <w:pPr>
         <w:pStyle w:val="Heading1"/>
       </w:pPr>
-      <w:bookmarkStart w:id="26" w:name="numero-6"/>
-      <w:bookmarkEnd w:id="26"/>
       <w:r>
         <w:t xml:space="preserve">Numéro 6</w:t>
       </w:r>
     </w:p>
-    <w:p>
-      <w:r>
-        <w:t xml:space="preserve">On vous dit quil y a en moyenne 59 représentations par run. Soutenez-vous cette affirmationau seuil a = 0, 10 ?</w:t>
+    <w:bookmarkEnd w:id="26"/>
+    <w:p>
+      <w:r>
+        <w:t xml:space="preserve">On vous dit qu’il y a en moyenne 59 représentations par run. Soutenez-vous cette affirmationau seuil α = 0, 10 ?</w:t>
       </w:r>
     </w:p>
     <w:p>
@@ -202,16 +208,16 @@
         </w:pict>
       </w:r>
     </w:p>
+    <w:bookmarkStart w:id="27" w:name="figure-1"/>
     <w:p>
       <w:pPr>
         <w:pStyle w:val="Heading2"/>
       </w:pPr>
-      <w:bookmarkStart w:id="27" w:name="figure-1"/>
-      <w:bookmarkEnd w:id="27"/>
       <w:r>
         <w:t xml:space="preserve">Figure 1</w:t>
       </w:r>
     </w:p>
+    <w:bookmarkEnd w:id="27"/>
     <w:p>
       <w:pPr>
         <w:pStyle w:val="SourceCode"/>
@@ -220,6 +226,17 @@
         <w:rPr>
           <w:rStyle w:val="VerbatimChar"/>
         </w:rPr>
+        <w:t xml:space="preserve">## re-encoding from CP1252</w:t>
+      </w:r>
+    </w:p>
+    <w:p>
+      <w:pPr>
+        <w:pStyle w:val="SourceCode"/>
+      </w:pPr>
+      <w:r>
+        <w:rPr>
+          <w:rStyle w:val="VerbatimChar"/>
+        </w:rPr>
         <w:t xml:space="preserve">## [1] "Nombre de runs total: 323"</w:t>
       </w:r>
       <w:r>
@@ -252,16 +269,16 @@
         <w:t xml:space="preserve">##   31.57895</w:t>
       </w:r>
     </w:p>
+    <w:bookmarkStart w:id="28" w:name="figure-2"/>
     <w:p>
       <w:pPr>
         <w:pStyle w:val="Heading2"/>
       </w:pPr>
-      <w:bookmarkStart w:id="28" w:name="figure-2"/>
-      <w:bookmarkEnd w:id="28"/>
       <w:r>
         <w:t xml:space="preserve">Figure 2</w:t>
       </w:r>
     </w:p>
+    <w:bookmarkEnd w:id="28"/>
     <w:p>
       <w:pPr>
         <w:pStyle w:val="SourceCode"/>
@@ -270,6 +287,17 @@
         <w:rPr>
           <w:rStyle w:val="VerbatimChar"/>
         </w:rPr>
+        <w:t xml:space="preserve">## re-encoding from CP1252</w:t>
+      </w:r>
+    </w:p>
+    <w:p>
+      <w:pPr>
+        <w:pStyle w:val="SourceCode"/>
+      </w:pPr>
+      <w:r>
+        <w:rPr>
+          <w:rStyle w:val="VerbatimChar"/>
+        </w:rPr>
         <w:t xml:space="preserve">##           p           n          np         n1p        left       right </w:t>
       </w:r>
       <w:r>
@@ -282,16 +310,16 @@
         <w:t xml:space="preserve">##   0.3158000 323.0000000 102.0034000 220.9966000   0.2826539   0.3489461</w:t>
       </w:r>
     </w:p>
+    <w:bookmarkStart w:id="29" w:name="figure-3"/>
     <w:p>
       <w:pPr>
         <w:pStyle w:val="Heading2"/>
       </w:pPr>
-      <w:bookmarkStart w:id="29" w:name="figure-3"/>
-      <w:bookmarkEnd w:id="29"/>
       <w:r>
         <w:t xml:space="preserve">Figure 3</w:t>
       </w:r>
     </w:p>
+    <w:bookmarkEnd w:id="29"/>
     <w:p>
       <w:pPr>
         <w:pStyle w:val="SourceCode"/>
@@ -300,19 +328,30 @@
         <w:rPr>
           <w:rStyle w:val="VerbatimChar"/>
         </w:rPr>
+        <w:t xml:space="preserve">## re-encoding from CP1252</w:t>
+      </w:r>
+    </w:p>
+    <w:p>
+      <w:pPr>
+        <w:pStyle w:val="SourceCode"/>
+      </w:pPr>
+      <w:r>
+        <w:rPr>
+          <w:rStyle w:val="VerbatimChar"/>
+        </w:rPr>
         <w:t xml:space="preserve">## [1] "Moyenne : 6.9221379389605"</w:t>
       </w:r>
     </w:p>
+    <w:bookmarkStart w:id="30" w:name="figure-4"/>
     <w:p>
       <w:pPr>
         <w:pStyle w:val="Heading2"/>
       </w:pPr>
-      <w:bookmarkStart w:id="30" w:name="figure-4"/>
-      <w:bookmarkEnd w:id="30"/>
       <w:r>
         <w:t xml:space="preserve">Figure 4</w:t>
       </w:r>
     </w:p>
+    <w:bookmarkEnd w:id="30"/>
     <w:p>
       <w:pPr>
         <w:pStyle w:val="SourceCode"/>
@@ -321,6 +360,17 @@
         <w:rPr>
           <w:rStyle w:val="VerbatimChar"/>
         </w:rPr>
+        <w:t xml:space="preserve">## re-encoding from CP1252</w:t>
+      </w:r>
+    </w:p>
+    <w:p>
+      <w:pPr>
+        <w:pStyle w:val="SourceCode"/>
+      </w:pPr>
+      <w:r>
+        <w:rPr>
+          <w:rStyle w:val="VerbatimChar"/>
+        </w:rPr>
         <w:t xml:space="preserve">##     moyenne           n           s     student       error        left </w:t>
       </w:r>
       <w:r>
@@ -351,16 +401,16 @@
         <w:t xml:space="preserve">##   7.0364364</w:t>
       </w:r>
     </w:p>
+    <w:bookmarkStart w:id="31" w:name="figure-5"/>
     <w:p>
       <w:pPr>
         <w:pStyle w:val="Heading2"/>
       </w:pPr>
-      <w:bookmarkStart w:id="31" w:name="figure-5"/>
-      <w:bookmarkEnd w:id="31"/>
       <w:r>
         <w:t xml:space="preserve">Figure 5</w:t>
       </w:r>
     </w:p>
+    <w:bookmarkEnd w:id="31"/>
     <w:p>
       <w:pPr>
         <w:pStyle w:val="SourceCode"/>
@@ -369,19 +419,30 @@
         <w:rPr>
           <w:rStyle w:val="VerbatimChar"/>
         </w:rPr>
+        <w:t xml:space="preserve">## re-encoding from CP1252</w:t>
+      </w:r>
+    </w:p>
+    <w:p>
+      <w:pPr>
+        <w:pStyle w:val="SourceCode"/>
+      </w:pPr>
+      <w:r>
+        <w:rPr>
+          <w:rStyle w:val="VerbatimChar"/>
+        </w:rPr>
         <w:t xml:space="preserve">## [1] "Numéro 5"</w:t>
       </w:r>
     </w:p>
+    <w:bookmarkStart w:id="32" w:name="figure-6"/>
     <w:p>
       <w:pPr>
         <w:pStyle w:val="Heading2"/>
       </w:pPr>
-      <w:bookmarkStart w:id="32" w:name="figure-6"/>
-      <w:bookmarkEnd w:id="32"/>
       <w:r>
         <w:t xml:space="preserve">Figure 6</w:t>
       </w:r>
     </w:p>
+    <w:bookmarkEnd w:id="32"/>
     <w:p>
       <w:pPr>
         <w:pStyle w:val="SourceCode"/>
@@ -390,10 +451,20 @@
         <w:rPr>
           <w:rStyle w:val="VerbatimChar"/>
         </w:rPr>
+        <w:t xml:space="preserve">## re-encoding from CP1252</w:t>
+      </w:r>
+    </w:p>
+    <w:p>
+      <w:pPr>
+        <w:pStyle w:val="SourceCode"/>
+      </w:pPr>
+      <w:r>
+        <w:rPr>
+          <w:rStyle w:val="VerbatimChar"/>
+        </w:rPr>
         <w:t xml:space="preserve">## [1] "Numéro 6"</w:t>
       </w:r>
     </w:p>
-    <w:sectPr/>
   </w:body>
 </w:document>
 </file>
@@ -405,7 +476,7 @@
 <file path=word/numbering.xml><?xml version="1.0" encoding="utf-8"?>
 <w:numbering xmlns:w="http://schemas.openxmlformats.org/wordprocessingml/2006/main">
   <w:abstractNum w:abstractNumId="0">
-    <w:nsid w:val="e17f69ba"/>
+    <w:nsid w:val="fe77d335"/>
     <w:multiLevelType w:val="multilevel"/>
     <w:lvl w:ilvl="0">
       <w:numFmt w:val="bullet"/>
@@ -485,92 +556,8 @@
       </w:pPr>
     </w:lvl>
   </w:abstractNum>
-  <w:abstractNum w:abstractNumId="990">
-    <w:nsid w:val="eadd4f77"/>
-    <w:multiLevelType w:val="multilevel"/>
-    <w:lvl w:ilvl="0">
-      <w:numFmt w:val="bullet"/>
-      <w:lvlText w:val=" "/>
-      <w:lvlJc w:val="left"/>
-      <w:pPr>
-        <w:tabs>
-          <w:tab w:val="num" w:pos="0"/>
-        </w:tabs>
-        <w:ind w:left="480" w:hanging="480"/>
-      </w:pPr>
-    </w:lvl>
-    <w:lvl w:ilvl="1">
-      <w:numFmt w:val="bullet"/>
-      <w:lvlText w:val=" "/>
-      <w:lvlJc w:val="left"/>
-      <w:pPr>
-        <w:tabs>
-          <w:tab w:val="num" w:pos="720"/>
-        </w:tabs>
-        <w:ind w:left="1200" w:hanging="480"/>
-      </w:pPr>
-    </w:lvl>
-    <w:lvl w:ilvl="2">
-      <w:numFmt w:val="bullet"/>
-      <w:lvlText w:val=" "/>
-      <w:lvlJc w:val="left"/>
-      <w:pPr>
-        <w:tabs>
-          <w:tab w:val="num" w:pos="1440"/>
-        </w:tabs>
-        <w:ind w:left="1920" w:hanging="480"/>
-      </w:pPr>
-    </w:lvl>
-    <w:lvl w:ilvl="3">
-      <w:numFmt w:val="bullet"/>
-      <w:lvlText w:val=" "/>
-      <w:lvlJc w:val="left"/>
-      <w:pPr>
-        <w:tabs>
-          <w:tab w:val="num" w:pos="2160"/>
-        </w:tabs>
-        <w:ind w:left="2640" w:hanging="480"/>
-      </w:pPr>
-    </w:lvl>
-    <w:lvl w:ilvl="4">
-      <w:numFmt w:val="bullet"/>
-      <w:lvlText w:val=" "/>
-      <w:lvlJc w:val="left"/>
-      <w:pPr>
-        <w:tabs>
-          <w:tab w:val="num" w:pos="2880"/>
-        </w:tabs>
-        <w:ind w:left="3360" w:hanging="480"/>
-      </w:pPr>
-    </w:lvl>
-    <w:lvl w:ilvl="5">
-      <w:numFmt w:val="bullet"/>
-      <w:lvlText w:val=" "/>
-      <w:lvlJc w:val="left"/>
-      <w:pPr>
-        <w:tabs>
-          <w:tab w:val="num" w:pos="3600"/>
-        </w:tabs>
-        <w:ind w:left="4080" w:hanging="480"/>
-      </w:pPr>
-    </w:lvl>
-    <w:lvl w:ilvl="6">
-      <w:numFmt w:val="bullet"/>
-      <w:lvlText w:val=" "/>
-      <w:lvlJc w:val="left"/>
-      <w:pPr>
-        <w:tabs>
-          <w:tab w:val="num" w:pos="4320"/>
-        </w:tabs>
-        <w:ind w:left="4800" w:hanging="480"/>
-      </w:pPr>
-    </w:lvl>
-  </w:abstractNum>
   <w:num w:numId="1">
     <w:abstractNumId w:val="0"/>
-  </w:num>
-  <w:num w:numId="1000">
-    <w:abstractNumId w:val="990"/>
   </w:num>
 </w:numbering>
 </file>
@@ -628,24 +615,8 @@
       <w:szCs w:val="36"/>
     </w:rPr>
   </w:style>
-  <w:style w:type="paragraph" w:styleId="Subtitle">
-    <w:name w:val="Subtitle"/>
-    <w:basedOn w:val="Title"/>
-    <w:next w:val="Normal"/>
-    <w:qFormat/>
-    <w:pPr>
-      <w:keepNext/>
-      <w:keepLines/>
-      <w:spacing w:before="240" w:after="240"/>
-      <w:jc w:val="center"/>
-    </w:pPr>
-    <w:rPr>
-      <w:sz w:val="30"/>
-      <w:szCs w:val="30"/>
-    </w:rPr>
-  </w:style>
-  <w:style w:type="paragraph" w:styleId="Author">
-    <w:name w:val="Author"/>
+  <w:style w:type="paragraph" w:styleId="Authors">
+    <w:name w:val="Authors"/>
     <w:next w:val="Normal"/>
     <w:qFormat/>
     <w:pPr>
@@ -664,29 +635,6 @@
       <w:jc w:val="center"/>
     </w:pPr>
   </w:style>
-  <w:style w:type="paragraph" w:styleId="Abstract">
-    <w:name w:val="Abstract"/>
-    <w:basedOn w:val="Normal"/>
-    <w:next w:val="Normal"/>
-    <w:qFormat/>
-    <w:pPr>
-      <w:keepNext/>
-      <w:keepLines/>
-      <w:spacing w:before="300" w:after="300"/>
-    </w:pPr>
-    <w:rPr>
-      <w:sz w:val="20"/>
-      <w:szCs w:val="20"/>
-    </w:rPr>
-  </w:style>
-  <w:style w:type="paragraph" w:styleId="Bibliography">
-    <w:name w:val="Bibliography"/>
-    <w:basedOn w:val="Normal"/>
-    <w:next w:val="Bibliography"/>
-    <w:qFormat/>
-    <w:pPr/>
-    <w:rPr/>
-  </w:style>
   <w:style w:type="paragraph" w:styleId="Heading1">
     <w:name w:val="Heading 1"/>
     <w:basedOn w:val="Normal"/>
@@ -704,8 +652,8 @@
       <w:b/>
       <w:bCs/>
       <w:color w:val="345A8A" w:themeColor="accent1" w:themeShade="B5"/>
-      <w:sz w:val="32"/>
-      <w:szCs w:val="32"/>
+      <w:sz w:val="36"/>
+      <w:szCs w:val="36"/>
     </w:rPr>
   </w:style>
   <w:style w:type="paragraph" w:styleId="Heading2">
@@ -914,112 +862,6 @@
     <w:rPr>
       <w:color w:val="4F81BD" w:themeColor="accent1"/>
     </w:rPr>
-  </w:style>
-  <w:style w:type="paragraph" w:customStyle="1" w:styleId="SourceCode">
-    <w:name w:val="Source Code"/>
-    <w:basedOn w:val="Normal"/>
-    <w:link w:val="VerbatimChar"/>
-    <w:pPr>
-      <w:wordWrap w:val="off"/>
-    </w:pPr>
-  </w:style>
-  <w:style w:type="character" w:customStyle="1" w:styleId="KeywordTok">
-    <w:name w:val="KeywordTok"/>
-    <w:basedOn w:val="VerbatimChar"/>
-    <w:rPr>
-      <w:color w:val="007020"/>
-      <w:b/>
-    </w:rPr>
-  </w:style>
-  <w:style w:type="character" w:customStyle="1" w:styleId="DataTypeTok">
-    <w:name w:val="DataTypeTok"/>
-    <w:basedOn w:val="VerbatimChar"/>
-    <w:rPr>
-      <w:color w:val="902000"/>
-    </w:rPr>
-  </w:style>
-  <w:style w:type="character" w:customStyle="1" w:styleId="DecValTok">
-    <w:name w:val="DecValTok"/>
-    <w:basedOn w:val="VerbatimChar"/>
-    <w:rPr>
-      <w:color w:val="40a070"/>
-    </w:rPr>
-  </w:style>
-  <w:style w:type="character" w:customStyle="1" w:styleId="BaseNTok">
-    <w:name w:val="BaseNTok"/>
-    <w:basedOn w:val="VerbatimChar"/>
-    <w:rPr>
-      <w:color w:val="40a070"/>
-    </w:rPr>
-  </w:style>
-  <w:style w:type="character" w:customStyle="1" w:styleId="FloatTok">
-    <w:name w:val="FloatTok"/>
-    <w:basedOn w:val="VerbatimChar"/>
-    <w:rPr>
-      <w:color w:val="40a070"/>
-    </w:rPr>
-  </w:style>
-  <w:style w:type="character" w:customStyle="1" w:styleId="CharTok">
-    <w:name w:val="CharTok"/>
-    <w:basedOn w:val="VerbatimChar"/>
-    <w:rPr>
-      <w:color w:val="4070a0"/>
-    </w:rPr>
-  </w:style>
-  <w:style w:type="character" w:customStyle="1" w:styleId="StringTok">
-    <w:name w:val="StringTok"/>
-    <w:basedOn w:val="VerbatimChar"/>
-    <w:rPr>
-      <w:color w:val="4070a0"/>
-    </w:rPr>
-  </w:style>
-  <w:style w:type="character" w:customStyle="1" w:styleId="CommentTok">
-    <w:name w:val="CommentTok"/>
-    <w:basedOn w:val="VerbatimChar"/>
-    <w:rPr>
-      <w:color w:val="60a0b0"/>
-      <w:i/>
-    </w:rPr>
-  </w:style>
-  <w:style w:type="character" w:customStyle="1" w:styleId="OtherTok">
-    <w:name w:val="OtherTok"/>
-    <w:basedOn w:val="VerbatimChar"/>
-    <w:rPr>
-      <w:color w:val="007020"/>
-    </w:rPr>
-  </w:style>
-  <w:style w:type="character" w:customStyle="1" w:styleId="AlertTok">
-    <w:name w:val="AlertTok"/>
-    <w:basedOn w:val="VerbatimChar"/>
-    <w:rPr>
-      <w:color w:val="ff0000"/>
-      <w:b/>
-    </w:rPr>
-  </w:style>
-  <w:style w:type="character" w:customStyle="1" w:styleId="FunctionTok">
-    <w:name w:val="FunctionTok"/>
-    <w:basedOn w:val="VerbatimChar"/>
-    <w:rPr>
-      <w:color w:val="06287e"/>
-    </w:rPr>
-  </w:style>
-  <w:style w:type="character" w:customStyle="1" w:styleId="RegionMarkerTok">
-    <w:name w:val="RegionMarkerTok"/>
-    <w:basedOn w:val="VerbatimChar"/>
-    <w:rPr/>
-  </w:style>
-  <w:style w:type="character" w:customStyle="1" w:styleId="ErrorTok">
-    <w:name w:val="ErrorTok"/>
-    <w:basedOn w:val="VerbatimChar"/>
-    <w:rPr>
-      <w:color w:val="ff0000"/>
-      <w:b/>
-    </w:rPr>
-  </w:style>
-  <w:style w:type="character" w:customStyle="1" w:styleId="NormalTok">
-    <w:name w:val="NormalTok"/>
-    <w:basedOn w:val="VerbatimChar"/>
-    <w:rPr/>
   </w:style>
   <w:style w:type="paragraph" w:customStyle="1" w:styleId="SourceCode">
     <w:name w:val="Source Code"/>

</xml_diff>